<commit_message>
Added discussion paper for JRSSB; Shankya paper now published; added REU 2024, rearranged CV order
</commit_message>
<xml_diff>
--- a/assets/dey_CV.docx
+++ b/assets/dey_CV.docx
@@ -539,14 +539,7 @@
           <w:rFonts w:cstheme="minorHAnsi"/>
           <w:sz w:val="20"/>
         </w:rPr>
-        <w:t xml:space="preserve">, </w:t>
-      </w:r>
-      <w:r>
-        <w:rPr>
-          <w:rFonts w:cstheme="minorHAnsi"/>
-          <w:sz w:val="20"/>
-        </w:rPr>
-        <w:t>Imprecise Probability</w:t>
+        <w:t>, Imprecise Probability</w:t>
       </w:r>
     </w:p>
     <w:p>
@@ -938,7 +931,7 @@
           <w:sz w:val="20"/>
           <w:szCs w:val="36"/>
         </w:rPr>
-        <w:t>, 2023+.</w:t>
+        <w:t>, 2024+.</w:t>
       </w:r>
     </w:p>
     <w:p>
@@ -968,23 +961,78 @@
           <w:sz w:val="20"/>
           <w:szCs w:val="36"/>
         </w:rPr>
-        <w:t xml:space="preserve">, Matthew D. Singer, </w:t>
-      </w:r>
-      <w:proofErr w:type="spellStart"/>
-      <w:r>
-        <w:rPr>
-          <w:sz w:val="20"/>
-          <w:szCs w:val="36"/>
-        </w:rPr>
-        <w:t>Srijan</w:t>
-      </w:r>
-      <w:proofErr w:type="spellEnd"/>
-      <w:r>
-        <w:rPr>
-          <w:sz w:val="20"/>
-          <w:szCs w:val="36"/>
-        </w:rPr>
-        <w:t xml:space="preserve"> Sengupta, and Jonathan P. Williams. Word Embeddings as Statistical Estimators. </w:t>
+        <w:t xml:space="preserve">, Ryan Martin, and Jonathan P. Williams. </w:t>
+      </w:r>
+      <w:r>
+        <w:rPr>
+          <w:sz w:val="20"/>
+          <w:szCs w:val="36"/>
+        </w:rPr>
+        <w:t>Neil Dey, Ryan Martin, and Jonathan P Williams’</w:t>
+      </w:r>
+      <w:r>
+        <w:rPr>
+          <w:sz w:val="20"/>
+          <w:szCs w:val="36"/>
+        </w:rPr>
+        <w:t xml:space="preserve"> </w:t>
+      </w:r>
+      <w:r>
+        <w:rPr>
+          <w:sz w:val="20"/>
+          <w:szCs w:val="36"/>
+        </w:rPr>
+        <w:t xml:space="preserve">contribution to the Discussion of </w:t>
+      </w:r>
+      <w:r>
+        <w:rPr>
+          <w:sz w:val="20"/>
+          <w:szCs w:val="36"/>
+        </w:rPr>
+        <w:t>“</w:t>
+      </w:r>
+      <w:r>
+        <w:rPr>
+          <w:sz w:val="20"/>
+          <w:szCs w:val="36"/>
+        </w:rPr>
+        <w:t>Safe Testing</w:t>
+      </w:r>
+      <w:r>
+        <w:rPr>
+          <w:sz w:val="20"/>
+          <w:szCs w:val="36"/>
+        </w:rPr>
+        <w:t xml:space="preserve">” </w:t>
+      </w:r>
+      <w:r>
+        <w:rPr>
+          <w:sz w:val="20"/>
+          <w:szCs w:val="36"/>
+        </w:rPr>
+        <w:t>by Gr</w:t>
+      </w:r>
+      <w:r>
+        <w:rPr>
+          <w:rFonts w:cstheme="minorHAnsi"/>
+          <w:sz w:val="20"/>
+          <w:szCs w:val="36"/>
+        </w:rPr>
+        <w:t>ü</w:t>
+      </w:r>
+      <w:r>
+        <w:rPr>
+          <w:sz w:val="20"/>
+          <w:szCs w:val="36"/>
+        </w:rPr>
+        <w:t>nwald, de Heide, and Koole</w:t>
+      </w:r>
+      <w:r>
+        <w:rPr>
+          <w:sz w:val="20"/>
+          <w:szCs w:val="36"/>
+        </w:rPr>
+        <w:t xml:space="preserve">n. </w:t>
       </w:r>
       <w:r>
         <w:rPr>
@@ -995,7 +1043,6 @@
         </w:rPr>
         <w:t xml:space="preserve">To appear in </w:t>
       </w:r>
-      <w:proofErr w:type="spellStart"/>
       <w:r>
         <w:rPr>
           <w:i/>
@@ -1003,31 +1050,7 @@
           <w:sz w:val="20"/>
           <w:szCs w:val="36"/>
         </w:rPr>
-        <w:t>Shankya</w:t>
-      </w:r>
-      <w:proofErr w:type="spellEnd"/>
-      <w:r>
-        <w:rPr>
-          <w:i/>
-          <w:iCs/>
-          <w:sz w:val="20"/>
-          <w:szCs w:val="36"/>
-        </w:rPr>
-        <w:t xml:space="preserve"> B</w:t>
-      </w:r>
-      <w:r>
-        <w:rPr>
-          <w:sz w:val="20"/>
-          <w:szCs w:val="36"/>
-        </w:rPr>
-        <w:t>, 202</w:t>
-      </w:r>
-      <w:r>
-        <w:rPr>
-          <w:sz w:val="20"/>
-          <w:szCs w:val="36"/>
-        </w:rPr>
-        <w:t>4</w:t>
+        <w:t>Journal of the Royal Statistical Society: Series B</w:t>
       </w:r>
       <w:r>
         <w:rPr>
@@ -1064,24 +1087,17 @@
           <w:sz w:val="20"/>
           <w:szCs w:val="36"/>
         </w:rPr>
-        <w:t xml:space="preserve">, Jing Ding, Jack Ferrell, </w:t>
-      </w:r>
-      <w:r>
-        <w:rPr>
-          <w:sz w:val="20"/>
-          <w:szCs w:val="36"/>
-        </w:rPr>
-        <w:t xml:space="preserve">Carolina </w:t>
-      </w:r>
-      <w:proofErr w:type="spellStart"/>
-      <w:r>
-        <w:rPr>
-          <w:sz w:val="20"/>
-          <w:szCs w:val="36"/>
-        </w:rPr>
-        <w:t>Kapper</w:t>
-      </w:r>
-      <w:proofErr w:type="spellEnd"/>
+        <w:t xml:space="preserve">, Matthew D. Singer, Srijan Sengupta, and Jonathan P. Williams. Word Embeddings as Statistical Estimators. </w:t>
+      </w:r>
+      <w:r>
+        <w:rPr>
+          <w:i/>
+          <w:iCs/>
+          <w:sz w:val="20"/>
+          <w:szCs w:val="36"/>
+        </w:rPr>
+        <w:t>Shankya B</w:t>
+      </w:r>
       <w:r>
         <w:rPr>
           <w:sz w:val="20"/>
@@ -1094,187 +1110,21 @@
           <w:sz w:val="20"/>
           <w:szCs w:val="36"/>
         </w:rPr>
-        <w:t xml:space="preserve">Maxwell </w:t>
-      </w:r>
-      <w:proofErr w:type="spellStart"/>
-      <w:r>
-        <w:rPr>
-          <w:sz w:val="20"/>
-          <w:szCs w:val="36"/>
-        </w:rPr>
-        <w:t>Lovig</w:t>
-      </w:r>
-      <w:proofErr w:type="spellEnd"/>
-      <w:r>
-        <w:rPr>
-          <w:sz w:val="20"/>
-          <w:szCs w:val="36"/>
-        </w:rPr>
-        <w:t xml:space="preserve">, </w:t>
-      </w:r>
-      <w:r>
-        <w:rPr>
-          <w:sz w:val="20"/>
-          <w:szCs w:val="36"/>
-        </w:rPr>
-        <w:t xml:space="preserve">Emiliano </w:t>
-      </w:r>
-      <w:proofErr w:type="spellStart"/>
-      <w:r>
-        <w:rPr>
-          <w:sz w:val="20"/>
-          <w:szCs w:val="36"/>
-        </w:rPr>
-        <w:t>Planchon</w:t>
-      </w:r>
-      <w:proofErr w:type="spellEnd"/>
-      <w:r>
-        <w:rPr>
-          <w:sz w:val="20"/>
-          <w:szCs w:val="36"/>
-        </w:rPr>
-        <w:t xml:space="preserve">, and </w:t>
-      </w:r>
-      <w:r>
-        <w:rPr>
-          <w:sz w:val="20"/>
-          <w:szCs w:val="36"/>
-        </w:rPr>
-        <w:t>Jonathan P</w:t>
-      </w:r>
-      <w:r>
-        <w:rPr>
-          <w:sz w:val="20"/>
-          <w:szCs w:val="36"/>
-        </w:rPr>
-        <w:t>.</w:t>
-      </w:r>
-      <w:r>
-        <w:rPr>
-          <w:sz w:val="20"/>
-          <w:szCs w:val="36"/>
-        </w:rPr>
-        <w:t xml:space="preserve"> Williams</w:t>
-      </w:r>
-      <w:r>
-        <w:rPr>
-          <w:sz w:val="20"/>
-          <w:szCs w:val="36"/>
-        </w:rPr>
-        <w:t xml:space="preserve">. </w:t>
-      </w:r>
-      <w:r>
-        <w:rPr>
-          <w:sz w:val="20"/>
-          <w:szCs w:val="36"/>
-        </w:rPr>
-        <w:t xml:space="preserve">Conformal </w:t>
-      </w:r>
-      <w:r>
-        <w:rPr>
-          <w:sz w:val="20"/>
-          <w:szCs w:val="36"/>
-        </w:rPr>
-        <w:t>P</w:t>
-      </w:r>
-      <w:r>
-        <w:rPr>
-          <w:sz w:val="20"/>
-          <w:szCs w:val="36"/>
-        </w:rPr>
-        <w:t xml:space="preserve">rediction for </w:t>
-      </w:r>
-      <w:r>
-        <w:rPr>
-          <w:sz w:val="20"/>
-          <w:szCs w:val="36"/>
-        </w:rPr>
-        <w:t>T</w:t>
-      </w:r>
-      <w:r>
-        <w:rPr>
-          <w:sz w:val="20"/>
-          <w:szCs w:val="36"/>
-        </w:rPr>
-        <w:t xml:space="preserve">ext </w:t>
-      </w:r>
-      <w:r>
-        <w:rPr>
-          <w:sz w:val="20"/>
-          <w:szCs w:val="36"/>
-        </w:rPr>
-        <w:t>I</w:t>
-      </w:r>
-      <w:r>
-        <w:rPr>
-          <w:sz w:val="20"/>
-          <w:szCs w:val="36"/>
-        </w:rPr>
-        <w:t xml:space="preserve">nfilling and </w:t>
-      </w:r>
-      <w:r>
-        <w:rPr>
-          <w:sz w:val="20"/>
-          <w:szCs w:val="36"/>
-        </w:rPr>
-        <w:t>P</w:t>
-      </w:r>
-      <w:r>
-        <w:rPr>
-          <w:sz w:val="20"/>
-          <w:szCs w:val="36"/>
-        </w:rPr>
-        <w:t>art-of-</w:t>
-      </w:r>
-      <w:r>
-        <w:rPr>
-          <w:sz w:val="20"/>
-          <w:szCs w:val="36"/>
-        </w:rPr>
-        <w:t>S</w:t>
-      </w:r>
-      <w:r>
-        <w:rPr>
-          <w:sz w:val="20"/>
-          <w:szCs w:val="36"/>
-        </w:rPr>
-        <w:t xml:space="preserve">peech </w:t>
-      </w:r>
-      <w:r>
-        <w:rPr>
-          <w:sz w:val="20"/>
-          <w:szCs w:val="36"/>
-        </w:rPr>
-        <w:t>P</w:t>
-      </w:r>
-      <w:r>
-        <w:rPr>
-          <w:sz w:val="20"/>
-          <w:szCs w:val="36"/>
-        </w:rPr>
-        <w:t>rediction</w:t>
-      </w:r>
-      <w:r>
-        <w:rPr>
-          <w:sz w:val="20"/>
-          <w:szCs w:val="36"/>
-        </w:rPr>
-        <w:t xml:space="preserve">. </w:t>
-      </w:r>
-      <w:r>
-        <w:rPr>
-          <w:i/>
-          <w:sz w:val="20"/>
-          <w:szCs w:val="36"/>
-        </w:rPr>
-        <w:t>New England Journal of Statistics in Data Science</w:t>
-      </w:r>
-      <w:r>
-        <w:rPr>
-          <w:sz w:val="20"/>
-          <w:szCs w:val="36"/>
-        </w:rPr>
-        <w:t>, October 2022</w:t>
+        <w:t xml:space="preserve">May </w:t>
+      </w:r>
+      <w:r>
+        <w:rPr>
+          <w:sz w:val="20"/>
+          <w:szCs w:val="36"/>
+        </w:rPr>
+        <w:t>202</w:t>
+      </w:r>
+      <w:r>
+        <w:rPr>
+          <w:sz w:val="20"/>
+          <w:szCs w:val="36"/>
+        </w:rPr>
+        <w:t>4</w:t>
       </w:r>
       <w:r>
         <w:rPr>
@@ -1294,6 +1144,226 @@
         <w:ind w:left="360"/>
         <w:rPr>
           <w:sz w:val="20"/>
+          <w:szCs w:val="36"/>
+        </w:rPr>
+      </w:pPr>
+      <w:r>
+        <w:rPr>
+          <w:b/>
+          <w:bCs/>
+          <w:sz w:val="20"/>
+          <w:szCs w:val="36"/>
+        </w:rPr>
+        <w:t>Neil Dey</w:t>
+      </w:r>
+      <w:r>
+        <w:rPr>
+          <w:sz w:val="20"/>
+          <w:szCs w:val="36"/>
+        </w:rPr>
+        <w:t xml:space="preserve">, Jing Ding, Jack Ferrell, </w:t>
+      </w:r>
+      <w:r>
+        <w:rPr>
+          <w:sz w:val="20"/>
+          <w:szCs w:val="36"/>
+        </w:rPr>
+        <w:t>Carolina Kapper</w:t>
+      </w:r>
+      <w:r>
+        <w:rPr>
+          <w:sz w:val="20"/>
+          <w:szCs w:val="36"/>
+        </w:rPr>
+        <w:t xml:space="preserve">, </w:t>
+      </w:r>
+      <w:r>
+        <w:rPr>
+          <w:sz w:val="20"/>
+          <w:szCs w:val="36"/>
+        </w:rPr>
+        <w:t>Maxwell Lovig</w:t>
+      </w:r>
+      <w:r>
+        <w:rPr>
+          <w:sz w:val="20"/>
+          <w:szCs w:val="36"/>
+        </w:rPr>
+        <w:t xml:space="preserve">, </w:t>
+      </w:r>
+      <w:r>
+        <w:rPr>
+          <w:sz w:val="20"/>
+          <w:szCs w:val="36"/>
+        </w:rPr>
+        <w:t>Emiliano Planchon</w:t>
+      </w:r>
+      <w:r>
+        <w:rPr>
+          <w:sz w:val="20"/>
+          <w:szCs w:val="36"/>
+        </w:rPr>
+        <w:t xml:space="preserve">, and </w:t>
+      </w:r>
+      <w:r>
+        <w:rPr>
+          <w:sz w:val="20"/>
+          <w:szCs w:val="36"/>
+        </w:rPr>
+        <w:t>Jonathan P</w:t>
+      </w:r>
+      <w:r>
+        <w:rPr>
+          <w:sz w:val="20"/>
+          <w:szCs w:val="36"/>
+        </w:rPr>
+        <w:t>.</w:t>
+      </w:r>
+      <w:r>
+        <w:rPr>
+          <w:sz w:val="20"/>
+          <w:szCs w:val="36"/>
+        </w:rPr>
+        <w:t xml:space="preserve"> Williams</w:t>
+      </w:r>
+      <w:r>
+        <w:rPr>
+          <w:sz w:val="20"/>
+          <w:szCs w:val="36"/>
+        </w:rPr>
+        <w:t xml:space="preserve">. </w:t>
+      </w:r>
+      <w:r>
+        <w:rPr>
+          <w:sz w:val="20"/>
+          <w:szCs w:val="36"/>
+        </w:rPr>
+        <w:t xml:space="preserve">Conformal </w:t>
+      </w:r>
+      <w:r>
+        <w:rPr>
+          <w:sz w:val="20"/>
+          <w:szCs w:val="36"/>
+        </w:rPr>
+        <w:t>P</w:t>
+      </w:r>
+      <w:r>
+        <w:rPr>
+          <w:sz w:val="20"/>
+          <w:szCs w:val="36"/>
+        </w:rPr>
+        <w:t xml:space="preserve">rediction for </w:t>
+      </w:r>
+      <w:r>
+        <w:rPr>
+          <w:sz w:val="20"/>
+          <w:szCs w:val="36"/>
+        </w:rPr>
+        <w:t>T</w:t>
+      </w:r>
+      <w:r>
+        <w:rPr>
+          <w:sz w:val="20"/>
+          <w:szCs w:val="36"/>
+        </w:rPr>
+        <w:t xml:space="preserve">ext </w:t>
+      </w:r>
+      <w:r>
+        <w:rPr>
+          <w:sz w:val="20"/>
+          <w:szCs w:val="36"/>
+        </w:rPr>
+        <w:t>I</w:t>
+      </w:r>
+      <w:r>
+        <w:rPr>
+          <w:sz w:val="20"/>
+          <w:szCs w:val="36"/>
+        </w:rPr>
+        <w:t xml:space="preserve">nfilling and </w:t>
+      </w:r>
+      <w:r>
+        <w:rPr>
+          <w:sz w:val="20"/>
+          <w:szCs w:val="36"/>
+        </w:rPr>
+        <w:t>P</w:t>
+      </w:r>
+      <w:r>
+        <w:rPr>
+          <w:sz w:val="20"/>
+          <w:szCs w:val="36"/>
+        </w:rPr>
+        <w:t>art-of-</w:t>
+      </w:r>
+      <w:r>
+        <w:rPr>
+          <w:sz w:val="20"/>
+          <w:szCs w:val="36"/>
+        </w:rPr>
+        <w:t>S</w:t>
+      </w:r>
+      <w:r>
+        <w:rPr>
+          <w:sz w:val="20"/>
+          <w:szCs w:val="36"/>
+        </w:rPr>
+        <w:t xml:space="preserve">peech </w:t>
+      </w:r>
+      <w:r>
+        <w:rPr>
+          <w:sz w:val="20"/>
+          <w:szCs w:val="36"/>
+        </w:rPr>
+        <w:t>P</w:t>
+      </w:r>
+      <w:r>
+        <w:rPr>
+          <w:sz w:val="20"/>
+          <w:szCs w:val="36"/>
+        </w:rPr>
+        <w:t>rediction</w:t>
+      </w:r>
+      <w:r>
+        <w:rPr>
+          <w:sz w:val="20"/>
+          <w:szCs w:val="36"/>
+        </w:rPr>
+        <w:t xml:space="preserve">. </w:t>
+      </w:r>
+      <w:r>
+        <w:rPr>
+          <w:i/>
+          <w:sz w:val="20"/>
+          <w:szCs w:val="36"/>
+        </w:rPr>
+        <w:t>New England Journal of Statistics in Data Science</w:t>
+      </w:r>
+      <w:r>
+        <w:rPr>
+          <w:sz w:val="20"/>
+          <w:szCs w:val="36"/>
+        </w:rPr>
+        <w:t>, October 2022</w:t>
+      </w:r>
+      <w:r>
+        <w:rPr>
+          <w:sz w:val="20"/>
+          <w:szCs w:val="36"/>
+        </w:rPr>
+        <w:t>.</w:t>
+      </w:r>
+    </w:p>
+    <w:p>
+      <w:pPr>
+        <w:pStyle w:val="NoSpacing"/>
+        <w:numPr>
+          <w:ilvl w:val="0"/>
+          <w:numId w:val="3"/>
+        </w:numPr>
+        <w:ind w:left="360"/>
+        <w:rPr>
+          <w:sz w:val="20"/>
         </w:rPr>
       </w:pPr>
       <w:r>
@@ -1317,23 +1387,7 @@
           <w:sz w:val="20"/>
           <w:szCs w:val="36"/>
         </w:rPr>
-        <w:t xml:space="preserve">. </w:t>
-      </w:r>
-      <w:proofErr w:type="spellStart"/>
-      <w:r>
-        <w:rPr>
-          <w:sz w:val="20"/>
-          <w:szCs w:val="36"/>
-        </w:rPr>
-        <w:t>MLBDecideR</w:t>
-      </w:r>
-      <w:proofErr w:type="spellEnd"/>
-      <w:r>
-        <w:rPr>
-          <w:sz w:val="20"/>
-          <w:szCs w:val="36"/>
-        </w:rPr>
-        <w:t xml:space="preserve">: A Shiny App for Baseball. </w:t>
+        <w:t xml:space="preserve">. MLBDecideR: A Shiny App for Baseball. </w:t>
       </w:r>
       <w:r>
         <w:rPr>
@@ -1394,14 +1448,7 @@
           <w:sz w:val="20"/>
           <w:szCs w:val="36"/>
         </w:rPr>
-        <w:t>Valid Inference for Machine Learning Model Parameters</w:t>
-      </w:r>
-      <w:r>
-        <w:rPr>
-          <w:sz w:val="20"/>
-          <w:szCs w:val="36"/>
-        </w:rPr>
-        <w:t xml:space="preserve">. </w:t>
+        <w:t xml:space="preserve">Valid Inference for Machine Learning Model Parameters. </w:t>
       </w:r>
       <w:r>
         <w:rPr>
@@ -1521,1088 +1568,6 @@
         <w:rPr>
           <w:b/>
           <w:sz w:val="20"/>
-        </w:rPr>
-      </w:pPr>
-    </w:p>
-    <w:p>
-      <w:pPr>
-        <w:pStyle w:val="NoSpacing"/>
-        <w:rPr>
-          <w:b/>
-          <w:sz w:val="20"/>
-        </w:rPr>
-      </w:pPr>
-      <w:r>
-        <w:rPr>
-          <w:b/>
-          <w:sz w:val="20"/>
-        </w:rPr>
-        <w:t>INDUSTRY EXPERIENCE</w:t>
-      </w:r>
-    </w:p>
-    <w:p>
-      <w:pPr>
-        <w:pStyle w:val="NoSpacing"/>
-        <w:rPr>
-          <w:i/>
-          <w:sz w:val="20"/>
-        </w:rPr>
-      </w:pPr>
-      <w:r>
-        <w:rPr>
-          <w:b/>
-          <w:sz w:val="20"/>
-        </w:rPr>
-        <w:t>Amazon</w:t>
-      </w:r>
-      <w:r>
-        <w:rPr>
-          <w:b/>
-          <w:sz w:val="20"/>
-        </w:rPr>
-        <w:t xml:space="preserve"> </w:t>
-      </w:r>
-      <w:r>
-        <w:rPr>
-          <w:b/>
-          <w:sz w:val="20"/>
-        </w:rPr>
-        <w:t>(</w:t>
-      </w:r>
-      <w:r>
-        <w:rPr>
-          <w:b/>
-          <w:sz w:val="20"/>
-        </w:rPr>
-        <w:t>Personalization</w:t>
-      </w:r>
-      <w:r>
-        <w:rPr>
-          <w:b/>
-          <w:sz w:val="20"/>
-        </w:rPr>
-        <w:t>)</w:t>
-      </w:r>
-      <w:r>
-        <w:rPr>
-          <w:b/>
-          <w:sz w:val="20"/>
-        </w:rPr>
-        <w:t xml:space="preserve"> </w:t>
-      </w:r>
-      <w:r>
-        <w:rPr>
-          <w:b/>
-          <w:sz w:val="20"/>
-        </w:rPr>
-        <w:t xml:space="preserve">| </w:t>
-      </w:r>
-      <w:r>
-        <w:rPr>
-          <w:b/>
-          <w:sz w:val="20"/>
-        </w:rPr>
-        <w:t>Applied Scientist</w:t>
-      </w:r>
-      <w:r>
-        <w:rPr>
-          <w:b/>
-          <w:sz w:val="20"/>
-        </w:rPr>
-        <w:t xml:space="preserve"> </w:t>
-      </w:r>
-      <w:r>
-        <w:rPr>
-          <w:b/>
-          <w:sz w:val="20"/>
-        </w:rPr>
-        <w:t xml:space="preserve">Internship </w:t>
-      </w:r>
-      <w:r>
-        <w:rPr>
-          <w:i/>
-          <w:sz w:val="20"/>
-        </w:rPr>
-        <w:t>Irvine</w:t>
-      </w:r>
-      <w:r>
-        <w:rPr>
-          <w:i/>
-          <w:sz w:val="20"/>
-        </w:rPr>
-        <w:t xml:space="preserve">, </w:t>
-      </w:r>
-      <w:r>
-        <w:rPr>
-          <w:i/>
-          <w:sz w:val="20"/>
-        </w:rPr>
-        <w:t>C</w:t>
-      </w:r>
-      <w:r>
-        <w:rPr>
-          <w:i/>
-          <w:sz w:val="20"/>
-        </w:rPr>
-        <w:t>A</w:t>
-      </w:r>
-      <w:r>
-        <w:rPr>
-          <w:i/>
-          <w:sz w:val="20"/>
-        </w:rPr>
-        <w:tab/>
-      </w:r>
-      <w:r>
-        <w:rPr>
-          <w:i/>
-          <w:sz w:val="20"/>
-        </w:rPr>
-        <w:tab/>
-      </w:r>
-      <w:r>
-        <w:rPr>
-          <w:i/>
-          <w:sz w:val="20"/>
-        </w:rPr>
-        <w:tab/>
-      </w:r>
-      <w:r>
-        <w:rPr>
-          <w:i/>
-          <w:sz w:val="20"/>
-        </w:rPr>
-        <w:tab/>
-      </w:r>
-      <w:proofErr w:type="gramStart"/>
-      <w:r>
-        <w:rPr>
-          <w:i/>
-          <w:sz w:val="20"/>
-        </w:rPr>
-        <w:tab/>
-        <w:t xml:space="preserve">  </w:t>
-      </w:r>
-      <w:r>
-        <w:rPr>
-          <w:i/>
-          <w:sz w:val="20"/>
-        </w:rPr>
-        <w:t>June</w:t>
-      </w:r>
-      <w:proofErr w:type="gramEnd"/>
-      <w:r>
-        <w:rPr>
-          <w:i/>
-          <w:sz w:val="20"/>
-        </w:rPr>
-        <w:t xml:space="preserve"> 20</w:t>
-      </w:r>
-      <w:r>
-        <w:rPr>
-          <w:i/>
-          <w:sz w:val="20"/>
-        </w:rPr>
-        <w:t>21</w:t>
-      </w:r>
-      <w:r>
-        <w:rPr>
-          <w:i/>
-          <w:sz w:val="20"/>
-        </w:rPr>
-        <w:t xml:space="preserve"> – August 20</w:t>
-      </w:r>
-      <w:r>
-        <w:rPr>
-          <w:i/>
-          <w:sz w:val="20"/>
-        </w:rPr>
-        <w:t>21</w:t>
-      </w:r>
-    </w:p>
-    <w:p>
-      <w:pPr>
-        <w:pStyle w:val="NoSpacing"/>
-        <w:numPr>
-          <w:ilvl w:val="0"/>
-          <w:numId w:val="3"/>
-        </w:numPr>
-        <w:ind w:left="360"/>
-        <w:rPr>
-          <w:sz w:val="20"/>
-        </w:rPr>
-      </w:pPr>
-      <w:r>
-        <w:rPr>
-          <w:sz w:val="20"/>
-        </w:rPr>
-        <w:t>Designed and implemented</w:t>
-      </w:r>
-      <w:r>
-        <w:rPr>
-          <w:sz w:val="20"/>
-        </w:rPr>
-        <w:t xml:space="preserve"> a Bayesian model to predict media consumption </w:t>
-      </w:r>
-      <w:r>
-        <w:rPr>
-          <w:sz w:val="20"/>
-        </w:rPr>
-        <w:t xml:space="preserve">behavior </w:t>
-      </w:r>
-      <w:r>
-        <w:rPr>
-          <w:sz w:val="20"/>
-        </w:rPr>
-        <w:t>of individual Amazon customers</w:t>
-      </w:r>
-    </w:p>
-    <w:p>
-      <w:pPr>
-        <w:pStyle w:val="NoSpacing"/>
-        <w:numPr>
-          <w:ilvl w:val="1"/>
-          <w:numId w:val="3"/>
-        </w:numPr>
-        <w:ind w:left="360" w:firstLine="0"/>
-        <w:rPr>
-          <w:sz w:val="20"/>
-        </w:rPr>
-      </w:pPr>
-      <w:r>
-        <w:rPr>
-          <w:sz w:val="20"/>
-        </w:rPr>
-        <w:t>Final model p</w:t>
-      </w:r>
-      <w:r>
-        <w:rPr>
-          <w:sz w:val="20"/>
-        </w:rPr>
-        <w:t>erformed over 30% more accurately than existing proprietary methods for behavior prediction</w:t>
-      </w:r>
-    </w:p>
-    <w:p>
-      <w:pPr>
-        <w:pStyle w:val="NoSpacing"/>
-        <w:numPr>
-          <w:ilvl w:val="1"/>
-          <w:numId w:val="3"/>
-        </w:numPr>
-        <w:ind w:left="360" w:firstLine="0"/>
-        <w:rPr>
-          <w:sz w:val="20"/>
-        </w:rPr>
-      </w:pPr>
-      <w:r>
-        <w:rPr>
-          <w:sz w:val="20"/>
-        </w:rPr>
-        <w:t>Gathered and analyzed training data</w:t>
-      </w:r>
-      <w:r>
-        <w:rPr>
-          <w:sz w:val="20"/>
-        </w:rPr>
-        <w:t xml:space="preserve"> using SQL; implemented </w:t>
-      </w:r>
-      <w:r>
-        <w:rPr>
-          <w:sz w:val="20"/>
-        </w:rPr>
-        <w:t xml:space="preserve">model </w:t>
-      </w:r>
-      <w:r>
-        <w:rPr>
-          <w:sz w:val="20"/>
-        </w:rPr>
-        <w:t xml:space="preserve">in </w:t>
-      </w:r>
-      <w:r>
-        <w:rPr>
-          <w:sz w:val="20"/>
-        </w:rPr>
-        <w:t>TensorFlow</w:t>
-      </w:r>
-      <w:r>
-        <w:rPr>
-          <w:sz w:val="20"/>
-        </w:rPr>
-        <w:t xml:space="preserve"> 2 for Python 3.</w:t>
-      </w:r>
-    </w:p>
-    <w:p>
-      <w:pPr>
-        <w:pStyle w:val="NoSpacing"/>
-        <w:ind w:left="360"/>
-        <w:rPr>
-          <w:sz w:val="12"/>
-          <w:szCs w:val="14"/>
-        </w:rPr>
-      </w:pPr>
-    </w:p>
-    <w:p>
-      <w:pPr>
-        <w:pStyle w:val="NoSpacing"/>
-        <w:rPr>
-          <w:i/>
-          <w:sz w:val="20"/>
-        </w:rPr>
-      </w:pPr>
-      <w:r>
-        <w:rPr>
-          <w:b/>
-          <w:sz w:val="20"/>
-        </w:rPr>
-        <w:t>Boeing</w:t>
-      </w:r>
-      <w:r>
-        <w:rPr>
-          <w:b/>
-          <w:sz w:val="20"/>
-        </w:rPr>
-        <w:t xml:space="preserve"> |</w:t>
-      </w:r>
-      <w:r>
-        <w:rPr>
-          <w:b/>
-          <w:sz w:val="20"/>
-        </w:rPr>
-        <w:t xml:space="preserve"> Data Scien</w:t>
-      </w:r>
-      <w:r>
-        <w:rPr>
-          <w:b/>
-          <w:sz w:val="20"/>
-        </w:rPr>
-        <w:t>ce</w:t>
-      </w:r>
-      <w:r>
-        <w:rPr>
-          <w:b/>
-          <w:sz w:val="20"/>
-        </w:rPr>
-        <w:t xml:space="preserve"> Internship </w:t>
-      </w:r>
-      <w:r>
-        <w:rPr>
-          <w:i/>
-          <w:sz w:val="20"/>
-        </w:rPr>
-        <w:t>Seattle, WA</w:t>
-      </w:r>
-      <w:r>
-        <w:rPr>
-          <w:i/>
-          <w:sz w:val="20"/>
-        </w:rPr>
-        <w:tab/>
-      </w:r>
-      <w:r>
-        <w:rPr>
-          <w:i/>
-          <w:sz w:val="20"/>
-        </w:rPr>
-        <w:tab/>
-      </w:r>
-      <w:r>
-        <w:rPr>
-          <w:i/>
-          <w:sz w:val="20"/>
-        </w:rPr>
-        <w:tab/>
-      </w:r>
-      <w:r>
-        <w:rPr>
-          <w:i/>
-          <w:sz w:val="20"/>
-        </w:rPr>
-        <w:tab/>
-      </w:r>
-      <w:r>
-        <w:rPr>
-          <w:i/>
-          <w:sz w:val="20"/>
-        </w:rPr>
-        <w:tab/>
-      </w:r>
-      <w:r>
-        <w:rPr>
-          <w:i/>
-          <w:sz w:val="20"/>
-        </w:rPr>
-        <w:tab/>
-      </w:r>
-      <w:proofErr w:type="gramStart"/>
-      <w:r>
-        <w:rPr>
-          <w:i/>
-          <w:sz w:val="20"/>
-        </w:rPr>
-        <w:tab/>
-        <w:t xml:space="preserve">  </w:t>
-      </w:r>
-      <w:r>
-        <w:rPr>
-          <w:i/>
-          <w:sz w:val="20"/>
-        </w:rPr>
-        <w:t>June</w:t>
-      </w:r>
-      <w:proofErr w:type="gramEnd"/>
-      <w:r>
-        <w:rPr>
-          <w:i/>
-          <w:sz w:val="20"/>
-        </w:rPr>
-        <w:t xml:space="preserve"> 20</w:t>
-      </w:r>
-      <w:r>
-        <w:rPr>
-          <w:i/>
-          <w:sz w:val="20"/>
-        </w:rPr>
-        <w:t>20</w:t>
-      </w:r>
-      <w:r>
-        <w:rPr>
-          <w:i/>
-          <w:sz w:val="20"/>
-        </w:rPr>
-        <w:t xml:space="preserve"> – August 20</w:t>
-      </w:r>
-      <w:r>
-        <w:rPr>
-          <w:i/>
-          <w:sz w:val="20"/>
-        </w:rPr>
-        <w:t>20</w:t>
-      </w:r>
-    </w:p>
-    <w:p>
-      <w:pPr>
-        <w:pStyle w:val="NoSpacing"/>
-        <w:numPr>
-          <w:ilvl w:val="0"/>
-          <w:numId w:val="3"/>
-        </w:numPr>
-        <w:ind w:left="360"/>
-        <w:rPr>
-          <w:sz w:val="20"/>
-        </w:rPr>
-      </w:pPr>
-      <w:r>
-        <w:rPr>
-          <w:sz w:val="20"/>
-        </w:rPr>
-        <w:t xml:space="preserve">Implemented a computer vision model to track assembly line progress in Boeing factories </w:t>
-      </w:r>
-    </w:p>
-    <w:p>
-      <w:pPr>
-        <w:pStyle w:val="NoSpacing"/>
-        <w:numPr>
-          <w:ilvl w:val="1"/>
-          <w:numId w:val="3"/>
-        </w:numPr>
-        <w:ind w:left="720"/>
-        <w:rPr>
-          <w:sz w:val="20"/>
-        </w:rPr>
-      </w:pPr>
-      <w:r>
-        <w:rPr>
-          <w:sz w:val="20"/>
-        </w:rPr>
-        <w:t>Created</w:t>
-      </w:r>
-      <w:r>
-        <w:rPr>
-          <w:sz w:val="20"/>
-        </w:rPr>
-        <w:t xml:space="preserve"> a Fast</w:t>
-      </w:r>
-      <w:r>
-        <w:rPr>
-          <w:sz w:val="20"/>
-        </w:rPr>
-        <w:t>er</w:t>
-      </w:r>
-      <w:r>
-        <w:rPr>
-          <w:sz w:val="20"/>
-        </w:rPr>
-        <w:t xml:space="preserve"> R-CNN in Python 3 using the Object Detection API of TensorFlow 1</w:t>
-      </w:r>
-      <w:r>
-        <w:rPr>
-          <w:sz w:val="20"/>
-        </w:rPr>
-        <w:t xml:space="preserve"> to track airplane parts (e.g. AFT staircases) in factories and determine when key stages in 737 midsection assembly are completed</w:t>
-      </w:r>
-    </w:p>
-    <w:p>
-      <w:pPr>
-        <w:pStyle w:val="NoSpacing"/>
-        <w:numPr>
-          <w:ilvl w:val="1"/>
-          <w:numId w:val="3"/>
-        </w:numPr>
-        <w:ind w:left="360" w:firstLine="0"/>
-        <w:rPr>
-          <w:sz w:val="20"/>
-        </w:rPr>
-      </w:pPr>
-      <w:r>
-        <w:rPr>
-          <w:sz w:val="20"/>
-        </w:rPr>
-        <w:t>Received</w:t>
-      </w:r>
-      <w:r>
-        <w:rPr>
-          <w:sz w:val="20"/>
-        </w:rPr>
-        <w:t xml:space="preserve"> training in </w:t>
-      </w:r>
-      <w:r>
-        <w:rPr>
-          <w:sz w:val="20"/>
-        </w:rPr>
-        <w:t>convolutional neural network</w:t>
-      </w:r>
-      <w:r>
-        <w:rPr>
-          <w:sz w:val="20"/>
-        </w:rPr>
-        <w:t xml:space="preserve"> construction</w:t>
-      </w:r>
-      <w:r>
-        <w:rPr>
-          <w:sz w:val="20"/>
-        </w:rPr>
-        <w:t xml:space="preserve"> </w:t>
-      </w:r>
-      <w:r>
-        <w:rPr>
-          <w:sz w:val="20"/>
-        </w:rPr>
-        <w:t>in</w:t>
-      </w:r>
-      <w:r>
-        <w:rPr>
-          <w:sz w:val="20"/>
-        </w:rPr>
-        <w:t xml:space="preserve"> TensorFlow 2</w:t>
-      </w:r>
-    </w:p>
-    <w:p>
-      <w:pPr>
-        <w:pStyle w:val="NoSpacing"/>
-        <w:ind w:left="360"/>
-        <w:rPr>
-          <w:sz w:val="12"/>
-          <w:szCs w:val="14"/>
-        </w:rPr>
-      </w:pPr>
-    </w:p>
-    <w:p>
-      <w:pPr>
-        <w:pStyle w:val="NoSpacing"/>
-        <w:rPr>
-          <w:i/>
-          <w:sz w:val="20"/>
-        </w:rPr>
-      </w:pPr>
-      <w:r>
-        <w:rPr>
-          <w:b/>
-          <w:sz w:val="20"/>
-        </w:rPr>
-        <w:t>Amazon</w:t>
-      </w:r>
-      <w:r>
-        <w:rPr>
-          <w:b/>
-          <w:sz w:val="20"/>
-        </w:rPr>
-        <w:t xml:space="preserve"> (AWS) |</w:t>
-      </w:r>
-      <w:r>
-        <w:rPr>
-          <w:b/>
-          <w:sz w:val="20"/>
-        </w:rPr>
-        <w:t xml:space="preserve"> Software Engineering Internship </w:t>
-      </w:r>
-      <w:r>
-        <w:rPr>
-          <w:i/>
-          <w:sz w:val="20"/>
-        </w:rPr>
-        <w:t>Seattle, WA</w:t>
-      </w:r>
-      <w:r>
-        <w:rPr>
-          <w:i/>
-          <w:sz w:val="20"/>
-        </w:rPr>
-        <w:tab/>
-      </w:r>
-      <w:r>
-        <w:rPr>
-          <w:i/>
-          <w:sz w:val="20"/>
-        </w:rPr>
-        <w:tab/>
-      </w:r>
-      <w:r>
-        <w:rPr>
-          <w:i/>
-          <w:sz w:val="20"/>
-        </w:rPr>
-        <w:tab/>
-      </w:r>
-      <w:r>
-        <w:rPr>
-          <w:i/>
-          <w:sz w:val="20"/>
-        </w:rPr>
-        <w:tab/>
-      </w:r>
-      <w:proofErr w:type="gramStart"/>
-      <w:r>
-        <w:rPr>
-          <w:i/>
-          <w:sz w:val="20"/>
-        </w:rPr>
-        <w:tab/>
-      </w:r>
-      <w:r>
-        <w:rPr>
-          <w:i/>
-          <w:sz w:val="20"/>
-        </w:rPr>
-        <w:t xml:space="preserve">  </w:t>
-      </w:r>
-      <w:r>
-        <w:rPr>
-          <w:i/>
-          <w:sz w:val="20"/>
-        </w:rPr>
-        <w:t>June</w:t>
-      </w:r>
-      <w:proofErr w:type="gramEnd"/>
-      <w:r>
-        <w:rPr>
-          <w:i/>
-          <w:sz w:val="20"/>
-        </w:rPr>
-        <w:t xml:space="preserve"> 2019 – August 2019</w:t>
-      </w:r>
-    </w:p>
-    <w:p>
-      <w:pPr>
-        <w:pStyle w:val="NoSpacing"/>
-        <w:numPr>
-          <w:ilvl w:val="0"/>
-          <w:numId w:val="3"/>
-        </w:numPr>
-        <w:ind w:left="360"/>
-        <w:rPr>
-          <w:sz w:val="20"/>
-        </w:rPr>
-      </w:pPr>
-      <w:r>
-        <w:rPr>
-          <w:sz w:val="20"/>
-        </w:rPr>
-        <w:t xml:space="preserve">Architected and implemented a </w:t>
-      </w:r>
-      <w:r>
-        <w:rPr>
-          <w:sz w:val="20"/>
-        </w:rPr>
-        <w:t>service</w:t>
-      </w:r>
-      <w:r>
-        <w:rPr>
-          <w:sz w:val="20"/>
-        </w:rPr>
-        <w:t xml:space="preserve"> to manage AWS accounts used for integration testing</w:t>
-      </w:r>
-    </w:p>
-    <w:p>
-      <w:pPr>
-        <w:pStyle w:val="NoSpacing"/>
-        <w:numPr>
-          <w:ilvl w:val="1"/>
-          <w:numId w:val="3"/>
-        </w:numPr>
-        <w:ind w:left="360" w:firstLine="0"/>
-        <w:rPr>
-          <w:sz w:val="20"/>
-        </w:rPr>
-      </w:pPr>
-      <w:r>
-        <w:rPr>
-          <w:sz w:val="20"/>
-        </w:rPr>
-        <w:t>Created APIs for engineers to add and remove accounts from a DynamoDB datastore used to track accounts</w:t>
-      </w:r>
-    </w:p>
-    <w:p>
-      <w:pPr>
-        <w:pStyle w:val="NoSpacing"/>
-        <w:numPr>
-          <w:ilvl w:val="1"/>
-          <w:numId w:val="3"/>
-        </w:numPr>
-        <w:ind w:left="360" w:firstLine="0"/>
-        <w:rPr>
-          <w:sz w:val="20"/>
-        </w:rPr>
-      </w:pPr>
-      <w:r>
-        <w:rPr>
-          <w:sz w:val="20"/>
-        </w:rPr>
-        <w:t>Created APIs for integration tests to borrow and return accounts, preventing conflicts between</w:t>
-      </w:r>
-      <w:r>
-        <w:rPr>
-          <w:sz w:val="20"/>
-        </w:rPr>
-        <w:t xml:space="preserve"> different teams’ tests </w:t>
-      </w:r>
-    </w:p>
-    <w:p>
-      <w:pPr>
-        <w:pStyle w:val="NoSpacing"/>
-        <w:numPr>
-          <w:ilvl w:val="1"/>
-          <w:numId w:val="3"/>
-        </w:numPr>
-        <w:ind w:left="360" w:firstLine="0"/>
-        <w:rPr>
-          <w:sz w:val="20"/>
-        </w:rPr>
-      </w:pPr>
-      <w:r>
-        <w:rPr>
-          <w:sz w:val="20"/>
-        </w:rPr>
-        <w:t xml:space="preserve">Implemented automatic cleanup using AWS Lambda and </w:t>
-      </w:r>
-      <w:proofErr w:type="spellStart"/>
-      <w:r>
-        <w:rPr>
-          <w:sz w:val="20"/>
-        </w:rPr>
-        <w:t>Cloudwatch</w:t>
-      </w:r>
-      <w:proofErr w:type="spellEnd"/>
-      <w:r>
-        <w:rPr>
-          <w:sz w:val="20"/>
-        </w:rPr>
-        <w:t xml:space="preserve">; implemented metrics </w:t>
-      </w:r>
-      <w:r>
-        <w:rPr>
-          <w:sz w:val="20"/>
-        </w:rPr>
-        <w:t xml:space="preserve">to be logged in </w:t>
-      </w:r>
-      <w:proofErr w:type="spellStart"/>
-      <w:r>
-        <w:rPr>
-          <w:sz w:val="20"/>
-        </w:rPr>
-        <w:t>Cloudwatch</w:t>
-      </w:r>
-      <w:proofErr w:type="spellEnd"/>
-    </w:p>
-    <w:p>
-      <w:pPr>
-        <w:pStyle w:val="NoSpacing"/>
-        <w:numPr>
-          <w:ilvl w:val="1"/>
-          <w:numId w:val="3"/>
-        </w:numPr>
-        <w:ind w:left="360" w:firstLine="0"/>
-        <w:rPr>
-          <w:sz w:val="20"/>
-        </w:rPr>
-      </w:pPr>
-      <w:r>
-        <w:rPr>
-          <w:sz w:val="20"/>
-        </w:rPr>
-        <w:t>Micros</w:t>
-      </w:r>
-      <w:r>
-        <w:rPr>
-          <w:sz w:val="20"/>
-        </w:rPr>
-        <w:t>ervice written fully in Java, using the AWS SDK and Amazon’s SOA framework</w:t>
-      </w:r>
-    </w:p>
-    <w:p>
-      <w:pPr>
-        <w:pStyle w:val="NoSpacing"/>
-        <w:rPr>
-          <w:sz w:val="12"/>
-          <w:szCs w:val="14"/>
-        </w:rPr>
-      </w:pPr>
-    </w:p>
-    <w:p>
-      <w:pPr>
-        <w:pStyle w:val="NoSpacing"/>
-        <w:rPr>
-          <w:i/>
-          <w:sz w:val="20"/>
-        </w:rPr>
-      </w:pPr>
-      <w:r>
-        <w:rPr>
-          <w:b/>
-          <w:sz w:val="20"/>
-        </w:rPr>
-        <w:t>Cengage</w:t>
-      </w:r>
-      <w:r>
-        <w:rPr>
-          <w:b/>
-          <w:sz w:val="20"/>
-        </w:rPr>
-        <w:t xml:space="preserve"> (</w:t>
-      </w:r>
-      <w:r>
-        <w:rPr>
-          <w:b/>
-          <w:sz w:val="20"/>
-        </w:rPr>
-        <w:t>WebAssign</w:t>
-      </w:r>
-      <w:r>
-        <w:rPr>
-          <w:b/>
-          <w:sz w:val="20"/>
-        </w:rPr>
-        <w:t>)</w:t>
-      </w:r>
-      <w:r>
-        <w:rPr>
-          <w:b/>
-          <w:sz w:val="20"/>
-        </w:rPr>
-        <w:t xml:space="preserve"> </w:t>
-      </w:r>
-      <w:r>
-        <w:rPr>
-          <w:b/>
-          <w:sz w:val="20"/>
-        </w:rPr>
-        <w:t xml:space="preserve">| </w:t>
-      </w:r>
-      <w:r>
-        <w:rPr>
-          <w:b/>
-          <w:sz w:val="20"/>
-        </w:rPr>
-        <w:t xml:space="preserve">Software Engineering Internship </w:t>
-      </w:r>
-      <w:r>
-        <w:rPr>
-          <w:i/>
-          <w:sz w:val="20"/>
-        </w:rPr>
-        <w:t>Raleigh, NC</w:t>
-      </w:r>
-      <w:r>
-        <w:rPr>
-          <w:i/>
-          <w:sz w:val="20"/>
-        </w:rPr>
-        <w:tab/>
-      </w:r>
-      <w:r>
-        <w:rPr>
-          <w:i/>
-          <w:sz w:val="20"/>
-        </w:rPr>
-        <w:tab/>
-      </w:r>
-      <w:r>
-        <w:rPr>
-          <w:i/>
-          <w:sz w:val="20"/>
-        </w:rPr>
-        <w:tab/>
-      </w:r>
-      <w:r>
-        <w:rPr>
-          <w:i/>
-          <w:sz w:val="20"/>
-        </w:rPr>
-        <w:tab/>
-      </w:r>
-      <w:proofErr w:type="gramStart"/>
-      <w:r>
-        <w:rPr>
-          <w:i/>
-          <w:sz w:val="20"/>
-        </w:rPr>
-        <w:tab/>
-        <w:t xml:space="preserve">  June</w:t>
-      </w:r>
-      <w:proofErr w:type="gramEnd"/>
-      <w:r>
-        <w:rPr>
-          <w:i/>
-          <w:sz w:val="20"/>
-        </w:rPr>
-        <w:t xml:space="preserve"> 2018 – August 2018</w:t>
-      </w:r>
-    </w:p>
-    <w:p>
-      <w:pPr>
-        <w:pStyle w:val="NoSpacing"/>
-        <w:numPr>
-          <w:ilvl w:val="0"/>
-          <w:numId w:val="3"/>
-        </w:numPr>
-        <w:ind w:left="360"/>
-        <w:rPr>
-          <w:sz w:val="20"/>
-        </w:rPr>
-      </w:pPr>
-      <w:r>
-        <w:rPr>
-          <w:sz w:val="20"/>
-        </w:rPr>
-        <w:t>Worked as a full-stack web developer, creating a single page web application tracking metrics regarding the WebAssign platform</w:t>
-      </w:r>
-    </w:p>
-    <w:p>
-      <w:pPr>
-        <w:pStyle w:val="NoSpacing"/>
-        <w:numPr>
-          <w:ilvl w:val="1"/>
-          <w:numId w:val="3"/>
-        </w:numPr>
-        <w:ind w:left="360" w:firstLine="0"/>
-        <w:rPr>
-          <w:sz w:val="20"/>
-        </w:rPr>
-      </w:pPr>
-      <w:r>
-        <w:rPr>
-          <w:sz w:val="20"/>
-        </w:rPr>
-        <w:t xml:space="preserve">Views included a heatmap showing current users on the platform, a risk assessment tool determining when it is safe to </w:t>
-      </w:r>
-    </w:p>
-    <w:p>
-      <w:pPr>
-        <w:pStyle w:val="NoSpacing"/>
-        <w:tabs>
-          <w:tab w:val="left" w:pos="810"/>
-        </w:tabs>
-        <w:ind w:left="720"/>
-        <w:rPr>
-          <w:sz w:val="20"/>
-        </w:rPr>
-      </w:pPr>
-      <w:r>
-        <w:rPr>
-          <w:sz w:val="20"/>
-        </w:rPr>
-        <w:t>deploy, and a visualization of current HTTP errors and response times</w:t>
-      </w:r>
-    </w:p>
-    <w:p>
-      <w:pPr>
-        <w:pStyle w:val="NoSpacing"/>
-        <w:numPr>
-          <w:ilvl w:val="1"/>
-          <w:numId w:val="3"/>
-        </w:numPr>
-        <w:ind w:left="360" w:firstLine="0"/>
-        <w:rPr>
-          <w:sz w:val="20"/>
-        </w:rPr>
-      </w:pPr>
-      <w:r>
-        <w:rPr>
-          <w:sz w:val="20"/>
-        </w:rPr>
-        <w:t xml:space="preserve">Technology Stack: </w:t>
-      </w:r>
-      <w:r>
-        <w:rPr>
-          <w:sz w:val="20"/>
-        </w:rPr>
-        <w:t>React, Node, LESS</w:t>
-      </w:r>
-      <w:r>
-        <w:rPr>
-          <w:sz w:val="20"/>
-        </w:rPr>
-        <w:t xml:space="preserve">; </w:t>
-      </w:r>
-      <w:r>
-        <w:rPr>
-          <w:sz w:val="20"/>
-        </w:rPr>
-        <w:t>Java</w:t>
-      </w:r>
-      <w:r>
-        <w:rPr>
-          <w:sz w:val="20"/>
-        </w:rPr>
-        <w:t xml:space="preserve">, </w:t>
-      </w:r>
-      <w:r>
-        <w:rPr>
-          <w:sz w:val="20"/>
-        </w:rPr>
-        <w:t>Spring-Boot, JDBC (MySQL),</w:t>
-      </w:r>
-      <w:r>
-        <w:rPr>
-          <w:sz w:val="20"/>
-        </w:rPr>
-        <w:t xml:space="preserve"> </w:t>
-      </w:r>
-      <w:r>
-        <w:rPr>
-          <w:sz w:val="20"/>
-        </w:rPr>
-        <w:t>Dynatrace</w:t>
-      </w:r>
-      <w:r>
-        <w:rPr>
-          <w:sz w:val="20"/>
-        </w:rPr>
-        <w:t xml:space="preserve">; </w:t>
-      </w:r>
-      <w:r>
-        <w:rPr>
-          <w:sz w:val="20"/>
-        </w:rPr>
-        <w:t>Jenkins, JUnit, and Enzyme</w:t>
-      </w:r>
-    </w:p>
-    <w:p>
-      <w:pPr>
-        <w:pStyle w:val="NoSpacing"/>
-        <w:ind w:left="360"/>
-        <w:rPr>
-          <w:sz w:val="12"/>
-          <w:szCs w:val="14"/>
         </w:rPr>
       </w:pPr>
     </w:p>
@@ -3024,7 +1989,6 @@
         <w:rPr>
           <w:sz w:val="20"/>
         </w:rPr>
-        <w:lastRenderedPageBreak/>
         <w:t>Meritorious winner of COMAP MCM competition</w:t>
       </w:r>
       <w:r>
@@ -3931,14 +2895,7 @@
         <w:rPr>
           <w:sz w:val="20"/>
         </w:rPr>
-        <w:tab/>
-      </w:r>
-      <w:r>
-        <w:rPr>
-          <w:sz w:val="20"/>
-        </w:rPr>
-        <w:tab/>
-        <w:t xml:space="preserve">      </w:t>
+        <w:t xml:space="preserve">           </w:t>
       </w:r>
       <w:r>
         <w:rPr>
@@ -3958,22 +2915,826 @@
       </w:r>
       <w:r>
         <w:rPr>
-          <w:sz w:val="20"/>
-        </w:rPr>
-        <w:tab/>
-      </w:r>
-      <w:r>
-        <w:rPr>
-          <w:sz w:val="20"/>
-        </w:rPr>
-        <w:tab/>
-      </w:r>
-      <w:r>
-        <w:rPr>
-          <w:sz w:val="20"/>
-        </w:rPr>
-        <w:tab/>
-      </w:r>
+          <w:i/>
+          <w:iCs/>
+          <w:sz w:val="20"/>
+        </w:rPr>
+        <w:t>, Summer 2024</w:t>
+      </w:r>
+      <w:r>
+        <w:rPr>
+          <w:sz w:val="20"/>
+        </w:rPr>
+        <w:tab/>
+      </w:r>
+      <w:r>
+        <w:rPr>
+          <w:sz w:val="20"/>
+        </w:rPr>
+        <w:tab/>
+      </w:r>
+      <w:r>
+        <w:rPr>
+          <w:sz w:val="20"/>
+        </w:rPr>
+        <w:tab/>
+      </w:r>
+    </w:p>
+    <w:p>
+      <w:pPr>
+        <w:pStyle w:val="NoSpacing"/>
+        <w:rPr>
+          <w:b/>
+          <w:sz w:val="20"/>
+        </w:rPr>
+      </w:pPr>
+      <w:r>
+        <w:rPr>
+          <w:b/>
+          <w:sz w:val="20"/>
+        </w:rPr>
+        <w:t>INDUSTRY EXPERIENCE</w:t>
+      </w:r>
+    </w:p>
+    <w:p>
+      <w:pPr>
+        <w:pStyle w:val="NoSpacing"/>
+        <w:rPr>
+          <w:i/>
+          <w:sz w:val="20"/>
+        </w:rPr>
+      </w:pPr>
+      <w:r>
+        <w:rPr>
+          <w:b/>
+          <w:sz w:val="20"/>
+        </w:rPr>
+        <w:t xml:space="preserve">Amazon (Personalization) | Applied Scientist </w:t>
+      </w:r>
+      <w:r>
+        <w:rPr>
+          <w:b/>
+          <w:sz w:val="20"/>
+        </w:rPr>
+        <w:t xml:space="preserve">Internship </w:t>
+      </w:r>
+      <w:r>
+        <w:rPr>
+          <w:i/>
+          <w:sz w:val="20"/>
+        </w:rPr>
+        <w:t>Irvine</w:t>
+      </w:r>
+      <w:r>
+        <w:rPr>
+          <w:i/>
+          <w:sz w:val="20"/>
+        </w:rPr>
+        <w:t xml:space="preserve">, </w:t>
+      </w:r>
+      <w:r>
+        <w:rPr>
+          <w:i/>
+          <w:sz w:val="20"/>
+        </w:rPr>
+        <w:t>C</w:t>
+      </w:r>
+      <w:r>
+        <w:rPr>
+          <w:i/>
+          <w:sz w:val="20"/>
+        </w:rPr>
+        <w:t>A</w:t>
+      </w:r>
+      <w:r>
+        <w:rPr>
+          <w:i/>
+          <w:sz w:val="20"/>
+        </w:rPr>
+        <w:tab/>
+      </w:r>
+      <w:r>
+        <w:rPr>
+          <w:i/>
+          <w:sz w:val="20"/>
+        </w:rPr>
+        <w:tab/>
+      </w:r>
+      <w:r>
+        <w:rPr>
+          <w:i/>
+          <w:sz w:val="20"/>
+        </w:rPr>
+        <w:tab/>
+      </w:r>
+      <w:r>
+        <w:rPr>
+          <w:i/>
+          <w:sz w:val="20"/>
+        </w:rPr>
+        <w:tab/>
+      </w:r>
+      <w:r>
+        <w:rPr>
+          <w:i/>
+          <w:sz w:val="20"/>
+        </w:rPr>
+        <w:tab/>
+        <w:t xml:space="preserve">  </w:t>
+      </w:r>
+      <w:r>
+        <w:rPr>
+          <w:i/>
+          <w:sz w:val="20"/>
+        </w:rPr>
+        <w:t>June 20</w:t>
+      </w:r>
+      <w:r>
+        <w:rPr>
+          <w:i/>
+          <w:sz w:val="20"/>
+        </w:rPr>
+        <w:t>21</w:t>
+      </w:r>
+      <w:r>
+        <w:rPr>
+          <w:i/>
+          <w:sz w:val="20"/>
+        </w:rPr>
+        <w:t xml:space="preserve"> – August 20</w:t>
+      </w:r>
+      <w:r>
+        <w:rPr>
+          <w:i/>
+          <w:sz w:val="20"/>
+        </w:rPr>
+        <w:t>21</w:t>
+      </w:r>
+    </w:p>
+    <w:p>
+      <w:pPr>
+        <w:pStyle w:val="NoSpacing"/>
+        <w:numPr>
+          <w:ilvl w:val="0"/>
+          <w:numId w:val="3"/>
+        </w:numPr>
+        <w:ind w:left="360"/>
+        <w:rPr>
+          <w:sz w:val="20"/>
+        </w:rPr>
+      </w:pPr>
+      <w:r>
+        <w:rPr>
+          <w:sz w:val="20"/>
+        </w:rPr>
+        <w:t>Designed and implemented a Bayesian model to predict media consumption behavior of individual Amazon customers</w:t>
+      </w:r>
+    </w:p>
+    <w:p>
+      <w:pPr>
+        <w:pStyle w:val="NoSpacing"/>
+        <w:numPr>
+          <w:ilvl w:val="1"/>
+          <w:numId w:val="3"/>
+        </w:numPr>
+        <w:ind w:left="360" w:firstLine="0"/>
+        <w:rPr>
+          <w:sz w:val="20"/>
+        </w:rPr>
+      </w:pPr>
+      <w:r>
+        <w:rPr>
+          <w:sz w:val="20"/>
+        </w:rPr>
+        <w:t>Final model performed over 30% more accurately than existing proprietary methods for behavior prediction</w:t>
+      </w:r>
+    </w:p>
+    <w:p>
+      <w:pPr>
+        <w:pStyle w:val="NoSpacing"/>
+        <w:numPr>
+          <w:ilvl w:val="1"/>
+          <w:numId w:val="3"/>
+        </w:numPr>
+        <w:ind w:left="360" w:firstLine="0"/>
+        <w:rPr>
+          <w:sz w:val="20"/>
+        </w:rPr>
+      </w:pPr>
+      <w:r>
+        <w:rPr>
+          <w:sz w:val="20"/>
+        </w:rPr>
+        <w:t>Gathered and analyzed training data using SQL; implemented model in TensorFlow 2 for Python 3.</w:t>
+      </w:r>
+    </w:p>
+    <w:p>
+      <w:pPr>
+        <w:pStyle w:val="NoSpacing"/>
+        <w:ind w:left="360"/>
+        <w:rPr>
+          <w:sz w:val="12"/>
+          <w:szCs w:val="14"/>
+        </w:rPr>
+      </w:pPr>
+    </w:p>
+    <w:p>
+      <w:pPr>
+        <w:pStyle w:val="NoSpacing"/>
+        <w:rPr>
+          <w:i/>
+          <w:sz w:val="20"/>
+        </w:rPr>
+      </w:pPr>
+      <w:r>
+        <w:rPr>
+          <w:b/>
+          <w:sz w:val="20"/>
+        </w:rPr>
+        <w:t>Boeing | Data Science</w:t>
+      </w:r>
+      <w:r>
+        <w:rPr>
+          <w:b/>
+          <w:sz w:val="20"/>
+        </w:rPr>
+        <w:t xml:space="preserve"> Internship </w:t>
+      </w:r>
+      <w:r>
+        <w:rPr>
+          <w:i/>
+          <w:sz w:val="20"/>
+        </w:rPr>
+        <w:t>Seattle, WA</w:t>
+      </w:r>
+      <w:r>
+        <w:rPr>
+          <w:i/>
+          <w:sz w:val="20"/>
+        </w:rPr>
+        <w:tab/>
+      </w:r>
+      <w:r>
+        <w:rPr>
+          <w:i/>
+          <w:sz w:val="20"/>
+        </w:rPr>
+        <w:tab/>
+      </w:r>
+      <w:r>
+        <w:rPr>
+          <w:i/>
+          <w:sz w:val="20"/>
+        </w:rPr>
+        <w:tab/>
+      </w:r>
+      <w:r>
+        <w:rPr>
+          <w:i/>
+          <w:sz w:val="20"/>
+        </w:rPr>
+        <w:tab/>
+      </w:r>
+      <w:r>
+        <w:rPr>
+          <w:i/>
+          <w:sz w:val="20"/>
+        </w:rPr>
+        <w:tab/>
+      </w:r>
+      <w:r>
+        <w:rPr>
+          <w:i/>
+          <w:sz w:val="20"/>
+        </w:rPr>
+        <w:tab/>
+      </w:r>
+      <w:r>
+        <w:rPr>
+          <w:i/>
+          <w:sz w:val="20"/>
+        </w:rPr>
+        <w:tab/>
+        <w:t xml:space="preserve">  </w:t>
+      </w:r>
+      <w:r>
+        <w:rPr>
+          <w:i/>
+          <w:sz w:val="20"/>
+        </w:rPr>
+        <w:t>June 20</w:t>
+      </w:r>
+      <w:r>
+        <w:rPr>
+          <w:i/>
+          <w:sz w:val="20"/>
+        </w:rPr>
+        <w:t>20</w:t>
+      </w:r>
+      <w:r>
+        <w:rPr>
+          <w:i/>
+          <w:sz w:val="20"/>
+        </w:rPr>
+        <w:t xml:space="preserve"> – August 20</w:t>
+      </w:r>
+      <w:r>
+        <w:rPr>
+          <w:i/>
+          <w:sz w:val="20"/>
+        </w:rPr>
+        <w:t>20</w:t>
+      </w:r>
+    </w:p>
+    <w:p>
+      <w:pPr>
+        <w:pStyle w:val="NoSpacing"/>
+        <w:numPr>
+          <w:ilvl w:val="0"/>
+          <w:numId w:val="3"/>
+        </w:numPr>
+        <w:ind w:left="360"/>
+        <w:rPr>
+          <w:sz w:val="20"/>
+        </w:rPr>
+      </w:pPr>
+      <w:r>
+        <w:rPr>
+          <w:sz w:val="20"/>
+        </w:rPr>
+        <w:t xml:space="preserve">Implemented a computer vision model to track assembly line progress in Boeing factories </w:t>
+      </w:r>
+    </w:p>
+    <w:p>
+      <w:pPr>
+        <w:pStyle w:val="NoSpacing"/>
+        <w:numPr>
+          <w:ilvl w:val="1"/>
+          <w:numId w:val="3"/>
+        </w:numPr>
+        <w:ind w:left="720"/>
+        <w:rPr>
+          <w:sz w:val="20"/>
+        </w:rPr>
+      </w:pPr>
+      <w:r>
+        <w:rPr>
+          <w:sz w:val="20"/>
+        </w:rPr>
+        <w:t>Created a Faster R-CNN in Python 3 using the Object Detection API of TensorFlow 1 to track airplane parts (e.g. AFT staircases) in factories and determine when key stages in 737 midsection assembly are completed</w:t>
+      </w:r>
+    </w:p>
+    <w:p>
+      <w:pPr>
+        <w:pStyle w:val="NoSpacing"/>
+        <w:numPr>
+          <w:ilvl w:val="1"/>
+          <w:numId w:val="3"/>
+        </w:numPr>
+        <w:ind w:left="360" w:firstLine="0"/>
+        <w:rPr>
+          <w:sz w:val="20"/>
+        </w:rPr>
+      </w:pPr>
+      <w:r>
+        <w:rPr>
+          <w:sz w:val="20"/>
+        </w:rPr>
+        <w:t>Received training in convolutional neural network construction in TensorFlow 2</w:t>
+      </w:r>
+    </w:p>
+    <w:p>
+      <w:pPr>
+        <w:pStyle w:val="NoSpacing"/>
+        <w:ind w:left="360"/>
+        <w:rPr>
+          <w:sz w:val="12"/>
+          <w:szCs w:val="14"/>
+        </w:rPr>
+      </w:pPr>
+    </w:p>
+    <w:p>
+      <w:pPr>
+        <w:pStyle w:val="NoSpacing"/>
+        <w:rPr>
+          <w:i/>
+          <w:sz w:val="20"/>
+        </w:rPr>
+      </w:pPr>
+      <w:r>
+        <w:rPr>
+          <w:b/>
+          <w:sz w:val="20"/>
+        </w:rPr>
+        <w:t>Amazon</w:t>
+      </w:r>
+      <w:r>
+        <w:rPr>
+          <w:b/>
+          <w:sz w:val="20"/>
+        </w:rPr>
+        <w:t xml:space="preserve"> (AWS) |</w:t>
+      </w:r>
+      <w:r>
+        <w:rPr>
+          <w:b/>
+          <w:sz w:val="20"/>
+        </w:rPr>
+        <w:t xml:space="preserve"> Software Engineering Internship </w:t>
+      </w:r>
+      <w:r>
+        <w:rPr>
+          <w:i/>
+          <w:sz w:val="20"/>
+        </w:rPr>
+        <w:t>Seattle, WA</w:t>
+      </w:r>
+      <w:r>
+        <w:rPr>
+          <w:i/>
+          <w:sz w:val="20"/>
+        </w:rPr>
+        <w:tab/>
+      </w:r>
+      <w:r>
+        <w:rPr>
+          <w:i/>
+          <w:sz w:val="20"/>
+        </w:rPr>
+        <w:tab/>
+      </w:r>
+      <w:r>
+        <w:rPr>
+          <w:i/>
+          <w:sz w:val="20"/>
+        </w:rPr>
+        <w:tab/>
+      </w:r>
+      <w:r>
+        <w:rPr>
+          <w:i/>
+          <w:sz w:val="20"/>
+        </w:rPr>
+        <w:tab/>
+      </w:r>
+      <w:r>
+        <w:rPr>
+          <w:i/>
+          <w:sz w:val="20"/>
+        </w:rPr>
+        <w:tab/>
+        <w:t xml:space="preserve">  June 2019 – August 2019</w:t>
+      </w:r>
+    </w:p>
+    <w:p>
+      <w:pPr>
+        <w:pStyle w:val="NoSpacing"/>
+        <w:numPr>
+          <w:ilvl w:val="0"/>
+          <w:numId w:val="3"/>
+        </w:numPr>
+        <w:ind w:left="360"/>
+        <w:rPr>
+          <w:sz w:val="20"/>
+        </w:rPr>
+      </w:pPr>
+      <w:r>
+        <w:rPr>
+          <w:sz w:val="20"/>
+        </w:rPr>
+        <w:t>Architected and implemented a service to manage AWS accounts used for integration testing</w:t>
+      </w:r>
+    </w:p>
+    <w:p>
+      <w:pPr>
+        <w:pStyle w:val="NoSpacing"/>
+        <w:numPr>
+          <w:ilvl w:val="1"/>
+          <w:numId w:val="3"/>
+        </w:numPr>
+        <w:ind w:left="360" w:firstLine="0"/>
+        <w:rPr>
+          <w:sz w:val="20"/>
+        </w:rPr>
+      </w:pPr>
+      <w:r>
+        <w:rPr>
+          <w:sz w:val="20"/>
+        </w:rPr>
+        <w:t>Created APIs for engineers to add and remove accounts from a DynamoDB datastore used to track accounts</w:t>
+      </w:r>
+    </w:p>
+    <w:p>
+      <w:pPr>
+        <w:pStyle w:val="NoSpacing"/>
+        <w:numPr>
+          <w:ilvl w:val="1"/>
+          <w:numId w:val="3"/>
+        </w:numPr>
+        <w:ind w:left="360" w:firstLine="0"/>
+        <w:rPr>
+          <w:sz w:val="20"/>
+        </w:rPr>
+      </w:pPr>
+      <w:r>
+        <w:rPr>
+          <w:sz w:val="20"/>
+        </w:rPr>
+        <w:t xml:space="preserve">Created APIs for integration tests to borrow and return accounts, preventing conflicts between different teams’ tests </w:t>
+      </w:r>
+    </w:p>
+    <w:p>
+      <w:pPr>
+        <w:pStyle w:val="NoSpacing"/>
+        <w:numPr>
+          <w:ilvl w:val="1"/>
+          <w:numId w:val="3"/>
+        </w:numPr>
+        <w:ind w:left="360" w:firstLine="0"/>
+        <w:rPr>
+          <w:sz w:val="20"/>
+        </w:rPr>
+      </w:pPr>
+      <w:r>
+        <w:rPr>
+          <w:sz w:val="20"/>
+        </w:rPr>
+        <w:t>Implemented automatic cleanup using AWS Lambda and Cloudwatch; implemented metrics to be logged in Cloudwatch</w:t>
+      </w:r>
+    </w:p>
+    <w:p>
+      <w:pPr>
+        <w:pStyle w:val="NoSpacing"/>
+        <w:numPr>
+          <w:ilvl w:val="1"/>
+          <w:numId w:val="3"/>
+        </w:numPr>
+        <w:ind w:left="360" w:firstLine="0"/>
+        <w:rPr>
+          <w:sz w:val="20"/>
+        </w:rPr>
+      </w:pPr>
+      <w:r>
+        <w:rPr>
+          <w:sz w:val="20"/>
+        </w:rPr>
+        <w:t>Micros</w:t>
+      </w:r>
+      <w:r>
+        <w:rPr>
+          <w:sz w:val="20"/>
+        </w:rPr>
+        <w:t>ervice written fully in Java, using the AWS SDK and Amazon’s SOA framework</w:t>
+      </w:r>
+    </w:p>
+    <w:p>
+      <w:pPr>
+        <w:pStyle w:val="NoSpacing"/>
+        <w:rPr>
+          <w:sz w:val="12"/>
+          <w:szCs w:val="14"/>
+        </w:rPr>
+      </w:pPr>
+    </w:p>
+    <w:p>
+      <w:pPr>
+        <w:pStyle w:val="NoSpacing"/>
+        <w:rPr>
+          <w:i/>
+          <w:sz w:val="20"/>
+        </w:rPr>
+      </w:pPr>
+      <w:r>
+        <w:rPr>
+          <w:b/>
+          <w:sz w:val="20"/>
+        </w:rPr>
+        <w:t>Cengage</w:t>
+      </w:r>
+      <w:r>
+        <w:rPr>
+          <w:b/>
+          <w:sz w:val="20"/>
+        </w:rPr>
+        <w:t xml:space="preserve"> (</w:t>
+      </w:r>
+      <w:r>
+        <w:rPr>
+          <w:b/>
+          <w:sz w:val="20"/>
+        </w:rPr>
+        <w:t>WebAssign</w:t>
+      </w:r>
+      <w:r>
+        <w:rPr>
+          <w:b/>
+          <w:sz w:val="20"/>
+        </w:rPr>
+        <w:t>)</w:t>
+      </w:r>
+      <w:r>
+        <w:rPr>
+          <w:b/>
+          <w:sz w:val="20"/>
+        </w:rPr>
+        <w:t xml:space="preserve"> </w:t>
+      </w:r>
+      <w:r>
+        <w:rPr>
+          <w:b/>
+          <w:sz w:val="20"/>
+        </w:rPr>
+        <w:t xml:space="preserve">| </w:t>
+      </w:r>
+      <w:r>
+        <w:rPr>
+          <w:b/>
+          <w:sz w:val="20"/>
+        </w:rPr>
+        <w:t xml:space="preserve">Software Engineering Internship </w:t>
+      </w:r>
+      <w:r>
+        <w:rPr>
+          <w:i/>
+          <w:sz w:val="20"/>
+        </w:rPr>
+        <w:t>Raleigh, NC</w:t>
+      </w:r>
+      <w:r>
+        <w:rPr>
+          <w:i/>
+          <w:sz w:val="20"/>
+        </w:rPr>
+        <w:tab/>
+      </w:r>
+      <w:r>
+        <w:rPr>
+          <w:i/>
+          <w:sz w:val="20"/>
+        </w:rPr>
+        <w:tab/>
+      </w:r>
+      <w:r>
+        <w:rPr>
+          <w:i/>
+          <w:sz w:val="20"/>
+        </w:rPr>
+        <w:tab/>
+      </w:r>
+      <w:r>
+        <w:rPr>
+          <w:i/>
+          <w:sz w:val="20"/>
+        </w:rPr>
+        <w:tab/>
+      </w:r>
+      <w:r>
+        <w:rPr>
+          <w:i/>
+          <w:sz w:val="20"/>
+        </w:rPr>
+        <w:tab/>
+        <w:t xml:space="preserve">  June 2018 – August 2018</w:t>
+      </w:r>
+    </w:p>
+    <w:p>
+      <w:pPr>
+        <w:pStyle w:val="NoSpacing"/>
+        <w:numPr>
+          <w:ilvl w:val="0"/>
+          <w:numId w:val="3"/>
+        </w:numPr>
+        <w:ind w:left="360"/>
+        <w:rPr>
+          <w:sz w:val="20"/>
+        </w:rPr>
+      </w:pPr>
+      <w:r>
+        <w:rPr>
+          <w:sz w:val="20"/>
+        </w:rPr>
+        <w:t>Worked as a full-stack web developer, creating a single page web application tracking metrics regarding the WebAssign platform</w:t>
+      </w:r>
+    </w:p>
+    <w:p>
+      <w:pPr>
+        <w:pStyle w:val="NoSpacing"/>
+        <w:numPr>
+          <w:ilvl w:val="1"/>
+          <w:numId w:val="3"/>
+        </w:numPr>
+        <w:ind w:left="360" w:firstLine="0"/>
+        <w:rPr>
+          <w:sz w:val="20"/>
+        </w:rPr>
+      </w:pPr>
+      <w:r>
+        <w:rPr>
+          <w:sz w:val="20"/>
+        </w:rPr>
+        <w:t xml:space="preserve">Views included a heatmap showing current users on the platform, a risk assessment tool determining when it is safe to </w:t>
+      </w:r>
+    </w:p>
+    <w:p>
+      <w:pPr>
+        <w:pStyle w:val="NoSpacing"/>
+        <w:tabs>
+          <w:tab w:val="left" w:pos="810"/>
+        </w:tabs>
+        <w:ind w:left="720"/>
+        <w:rPr>
+          <w:sz w:val="20"/>
+        </w:rPr>
+      </w:pPr>
+      <w:r>
+        <w:rPr>
+          <w:sz w:val="20"/>
+        </w:rPr>
+        <w:t>deploy, and a visualization of current HTTP errors and response times</w:t>
+      </w:r>
+    </w:p>
+    <w:p>
+      <w:pPr>
+        <w:pStyle w:val="NoSpacing"/>
+        <w:numPr>
+          <w:ilvl w:val="1"/>
+          <w:numId w:val="3"/>
+        </w:numPr>
+        <w:ind w:left="360" w:firstLine="0"/>
+        <w:rPr>
+          <w:sz w:val="20"/>
+        </w:rPr>
+      </w:pPr>
+      <w:r>
+        <w:rPr>
+          <w:sz w:val="20"/>
+        </w:rPr>
+        <w:t xml:space="preserve">Technology Stack: </w:t>
+      </w:r>
+      <w:r>
+        <w:rPr>
+          <w:sz w:val="20"/>
+        </w:rPr>
+        <w:t>React, Node, LESS</w:t>
+      </w:r>
+      <w:r>
+        <w:rPr>
+          <w:sz w:val="20"/>
+        </w:rPr>
+        <w:t xml:space="preserve">; </w:t>
+      </w:r>
+      <w:r>
+        <w:rPr>
+          <w:sz w:val="20"/>
+        </w:rPr>
+        <w:t>Java</w:t>
+      </w:r>
+      <w:r>
+        <w:rPr>
+          <w:sz w:val="20"/>
+        </w:rPr>
+        <w:t xml:space="preserve">, </w:t>
+      </w:r>
+      <w:r>
+        <w:rPr>
+          <w:sz w:val="20"/>
+        </w:rPr>
+        <w:t>Spring-Boot, JDBC (MySQL),</w:t>
+      </w:r>
+      <w:r>
+        <w:rPr>
+          <w:sz w:val="20"/>
+        </w:rPr>
+        <w:t xml:space="preserve"> </w:t>
+      </w:r>
+      <w:r>
+        <w:rPr>
+          <w:sz w:val="20"/>
+        </w:rPr>
+        <w:t>Dynatrace</w:t>
+      </w:r>
+      <w:r>
+        <w:rPr>
+          <w:sz w:val="20"/>
+        </w:rPr>
+        <w:t xml:space="preserve">; </w:t>
+      </w:r>
+      <w:r>
+        <w:rPr>
+          <w:sz w:val="20"/>
+        </w:rPr>
+        <w:t>Jenkins, JUnit, and Enzyme</w:t>
+      </w:r>
+    </w:p>
+    <w:p>
+      <w:pPr>
+        <w:pStyle w:val="NoSpacing"/>
+        <w:ind w:left="360"/>
+        <w:rPr>
+          <w:sz w:val="12"/>
+          <w:szCs w:val="14"/>
+        </w:rPr>
+      </w:pPr>
     </w:p>
     <w:p>
       <w:pPr>
@@ -3987,30 +3748,6 @@
           <w:sz w:val="20"/>
         </w:rPr>
       </w:pPr>
-      <w:r>
-        <w:rPr>
-          <w:b/>
-          <w:bCs/>
-          <w:sz w:val="20"/>
-        </w:rPr>
-        <w:t>COMPUTING</w:t>
-      </w:r>
-      <w:r>
-        <w:rPr>
-          <w:b/>
-          <w:bCs/>
-          <w:sz w:val="20"/>
-        </w:rPr>
-        <w:t xml:space="preserve"> </w:t>
-      </w:r>
-      <w:r>
-        <w:rPr>
-          <w:b/>
-          <w:bCs/>
-          <w:sz w:val="20"/>
-        </w:rPr>
-        <w:t>EXPERIENCE</w:t>
-      </w:r>
     </w:p>
     <w:p>
       <w:pPr>
@@ -4026,32 +3763,47 @@
       </w:pPr>
       <w:r>
         <w:rPr>
-          <w:sz w:val="20"/>
-        </w:rPr>
-        <w:t xml:space="preserve">Java, Python, C, Julia, JavaScript, C++, R, </w:t>
-      </w:r>
-      <w:proofErr w:type="spellStart"/>
-      <w:r>
-        <w:rPr>
-          <w:sz w:val="20"/>
-        </w:rPr>
-        <w:t>Matlab</w:t>
-      </w:r>
-      <w:proofErr w:type="spellEnd"/>
-      <w:r>
-        <w:rPr>
-          <w:sz w:val="20"/>
-        </w:rPr>
-        <w:t xml:space="preserve">, Mathematica, Scala, SAS, x86 assembly, </w:t>
-      </w:r>
-      <w:proofErr w:type="spellStart"/>
-      <w:r>
-        <w:rPr>
-          <w:sz w:val="20"/>
-        </w:rPr>
-        <w:t>NetLogo</w:t>
-      </w:r>
-      <w:proofErr w:type="spellEnd"/>
+          <w:b/>
+          <w:bCs/>
+          <w:sz w:val="20"/>
+        </w:rPr>
+        <w:t>COMPUTING</w:t>
+      </w:r>
+      <w:r>
+        <w:rPr>
+          <w:b/>
+          <w:bCs/>
+          <w:sz w:val="20"/>
+        </w:rPr>
+        <w:t xml:space="preserve"> </w:t>
+      </w:r>
+      <w:r>
+        <w:rPr>
+          <w:b/>
+          <w:bCs/>
+          <w:sz w:val="20"/>
+        </w:rPr>
+        <w:t>EXPERIENCE</w:t>
+      </w:r>
+    </w:p>
+    <w:p>
+      <w:pPr>
+        <w:pStyle w:val="NoSpacing"/>
+        <w:tabs>
+          <w:tab w:val="left" w:pos="360"/>
+        </w:tabs>
+        <w:rPr>
+          <w:b/>
+          <w:bCs/>
+          <w:sz w:val="20"/>
+        </w:rPr>
+      </w:pPr>
+      <w:r>
+        <w:rPr>
+          <w:sz w:val="20"/>
+        </w:rPr>
+        <w:t>Java, Python, C, Julia, JavaScript, C++, R, Matlab, Mathematica, Scala, SAS, x86 assembly, NetLogo</w:t>
+      </w:r>
     </w:p>
     <w:sectPr>
       <w:type w:val="continuous"/>
@@ -5236,6 +4988,7 @@
     <w:lsdException w:name="HTML Sample" w:semiHidden="1" w:unhideWhenUsed="1"/>
     <w:lsdException w:name="HTML Typewriter" w:semiHidden="1" w:unhideWhenUsed="1"/>
     <w:lsdException w:name="HTML Variable" w:semiHidden="1" w:unhideWhenUsed="1"/>
+    <w:lsdException w:name="Normal Table" w:semiHidden="1" w:unhideWhenUsed="1"/>
     <w:lsdException w:name="annotation subject" w:semiHidden="1" w:unhideWhenUsed="1"/>
     <w:lsdException w:name="No List" w:semiHidden="1" w:unhideWhenUsed="1"/>
     <w:lsdException w:name="Outline List 1" w:semiHidden="1" w:unhideWhenUsed="1"/>
@@ -5282,8 +5035,10 @@
     <w:lsdException w:name="Table Subtle 2" w:semiHidden="1" w:unhideWhenUsed="1"/>
     <w:lsdException w:name="Table Web 1" w:semiHidden="1" w:unhideWhenUsed="1"/>
     <w:lsdException w:name="Table Web 2" w:semiHidden="1" w:unhideWhenUsed="1"/>
+    <w:lsdException w:name="Table Web 3" w:semiHidden="1" w:unhideWhenUsed="1"/>
     <w:lsdException w:name="Balloon Text" w:semiHidden="1" w:unhideWhenUsed="1"/>
     <w:lsdException w:name="Table Grid" w:uiPriority="39"/>
+    <w:lsdException w:name="Table Theme" w:semiHidden="1" w:unhideWhenUsed="1"/>
     <w:lsdException w:name="Placeholder Text" w:semiHidden="1"/>
     <w:lsdException w:name="No Spacing" w:uiPriority="1" w:qFormat="1"/>
     <w:lsdException w:name="Light Shading" w:uiPriority="60"/>

</xml_diff>